<commit_message>
Final changes to project report.
</commit_message>
<xml_diff>
--- a/Group Project Report.docx
+++ b/Group Project Report.docx
@@ -1,6 +1,6 @@
 
 <file path=word/document.xml><?xml version="1.0" encoding="utf-8"?>
-<w:document xmlns:cx="http://schemas.microsoft.com/office/drawing/2014/chartex" xmlns:cx1="http://schemas.microsoft.com/office/drawing/2015/9/8/chartex" xmlns:cx2="http://schemas.microsoft.com/office/drawing/2015/10/21/chartex" xmlns:cx3="http://schemas.microsoft.com/office/drawing/2016/5/9/chartex" xmlns:cx4="http://schemas.microsoft.com/office/drawing/2016/5/10/chartex" xmlns:cx5="http://schemas.microsoft.com/office/drawing/2016/5/11/chartex" xmlns:cx6="http://schemas.microsoft.com/office/drawing/2016/5/12/chartex" xmlns:cx7="http://schemas.microsoft.com/office/drawing/2016/5/13/chartex" xmlns:cx8="http://schemas.microsoft.com/office/drawing/2016/5/14/chartex" xmlns:mc="http://schemas.openxmlformats.org/markup-compatibility/2006" xmlns:aink="http://schemas.microsoft.com/office/drawing/2016/ink" xmlns:am3d="http://schemas.microsoft.com/office/drawing/2017/model3d" xmlns:o="urn:schemas-microsoft-com:office:office" xmlns:r="http://purl.oclc.org/ooxml/officeDocument/relationships" xmlns:m="http://purl.oclc.org/ooxml/officeDocument/math" xmlns:v="urn:schemas-microsoft-com:vml" xmlns:wp14="http://schemas.microsoft.com/office/word/2010/wordprocessingDrawing" xmlns:wp="http://purl.oclc.org/ooxml/drawingml/wordprocessingDrawing" xmlns:w10="urn:schemas-microsoft-com:office:word" xmlns:w="http://purl.oclc.org/ooxml/wordprocessingml/main" xmlns:w14="http://schemas.microsoft.com/office/word/2010/wordml" xmlns:w15="http://schemas.microsoft.com/office/word/2012/wordml" xmlns:w16cex="http://schemas.microsoft.com/office/word/2018/wordml/cex" xmlns:w16cid="http://schemas.microsoft.com/office/word/2016/wordml/cid" xmlns:w16="http://schemas.microsoft.com/office/word/2018/wordml" xmlns:w16se="http://schemas.microsoft.com/office/word/2015/wordml/symex" xmlns:wpi="http://schemas.microsoft.com/office/word/2010/wordprocessingInk" xmlns:wne="http://schemas.microsoft.com/office/word/2006/wordml" mc:Ignorable="w14 w15 w16se w16cid w16 w16cex wne wp14" w:conformance="strict">
+<w:document xmlns:cx="http://schemas.microsoft.com/office/drawing/2014/chartex" xmlns:cx1="http://schemas.microsoft.com/office/drawing/2015/9/8/chartex" xmlns:cx2="http://schemas.microsoft.com/office/drawing/2015/10/21/chartex" xmlns:cx3="http://schemas.microsoft.com/office/drawing/2016/5/9/chartex" xmlns:cx4="http://schemas.microsoft.com/office/drawing/2016/5/10/chartex" xmlns:cx5="http://schemas.microsoft.com/office/drawing/2016/5/11/chartex" xmlns:cx6="http://schemas.microsoft.com/office/drawing/2016/5/12/chartex" xmlns:cx7="http://schemas.microsoft.com/office/drawing/2016/5/13/chartex" xmlns:cx8="http://schemas.microsoft.com/office/drawing/2016/5/14/chartex" xmlns:mc="http://schemas.openxmlformats.org/markup-compatibility/2006" xmlns:aink="http://schemas.microsoft.com/office/drawing/2016/ink" xmlns:am3d="http://schemas.microsoft.com/office/drawing/2017/model3d" xmlns:o="urn:schemas-microsoft-com:office:office" xmlns:r="http://purl.oclc.org/ooxml/officeDocument/relationships" xmlns:m="http://purl.oclc.org/ooxml/officeDocument/math" xmlns:v="urn:schemas-microsoft-com:vml" xmlns:wp14="http://schemas.microsoft.com/office/word/2010/wordprocessingDrawing" xmlns:wp="http://purl.oclc.org/ooxml/drawingml/wordprocessingDrawing" xmlns:w10="urn:schemas-microsoft-com:office:word" xmlns:w="http://purl.oclc.org/ooxml/wordprocessingml/main" xmlns:w14="http://schemas.microsoft.com/office/word/2010/wordml" xmlns:w15="http://schemas.microsoft.com/office/word/2012/wordml" xmlns:w16cex="http://schemas.microsoft.com/office/word/2018/wordml/cex" xmlns:w16cid="http://schemas.microsoft.com/office/word/2016/wordml/cid" xmlns:w16="http://schemas.microsoft.com/office/word/2018/wordml" xmlns:w16se="http://schemas.microsoft.com/office/word/2015/wordml/symex" xmlns:wpi="http://schemas.microsoft.com/office/word/2010/wordprocessingInk" xmlns:wne="http://schemas.microsoft.com/office/word/2006/wordml" xmlns:a="http://purl.oclc.org/ooxml/drawingml/main" xmlns:pic="http://purl.oclc.org/ooxml/drawingml/picture" xmlns:a14="http://schemas.microsoft.com/office/drawing/2010/main" w:conformance="strict" mc:Ignorable="w14 w15 w16se w16cid w16 w16cex wne wp14">
   <w:body>
     <w:p>
       <w:pPr>
@@ -8,7 +8,7 @@
         <w:spacing w:beforeAutospacing="1"/>
         <w:sectPr>
           <w:footerReference w:type="first" r:id="rId8"/>
-          <w:pgSz w:w="595.30pt" w:h="841.90pt" w:code="9"/>
+          <w:pgSz w:w="595.3pt" w:h="841.9pt" w:orient="portrait" w:code="9"/>
           <w:pgMar w:top="27pt" w:right="44.65pt" w:bottom="72pt" w:left="44.65pt" w:header="36pt" w:footer="36pt" w:gutter="0pt"/>
           <w:cols w:space="36pt"/>
           <w:titlePg/>
@@ -39,9 +39,9 @@
         </w:rPr>
         <w:sectPr>
           <w:type w:val="continuous"/>
-          <w:pgSz w:w="595.30pt" w:h="841.90pt" w:code="9"/>
+          <w:pgSz w:w="595.3pt" w:h="841.9pt" w:orient="portrait" w:code="9"/>
           <w:pgMar w:top="27pt" w:right="44.65pt" w:bottom="72pt" w:left="44.65pt" w:header="36pt" w:footer="36pt" w:gutter="0pt"/>
-          <w:cols w:num="2" w:space="36pt"/>
+          <w:cols w:space="36pt" w:num="2"/>
           <w:titlePg/>
           <w:docGrid w:linePitch="360"/>
         </w:sectPr>
@@ -262,9 +262,9 @@
         <w:spacing w:before="5pt" w:beforeAutospacing="1" w:after="6pt"/>
         <w:sectPr>
           <w:type w:val="continuous"/>
-          <w:pgSz w:w="595.30pt" w:h="841.90pt" w:code="9"/>
-          <w:pgMar w:top="22.50pt" w:right="44.65pt" w:bottom="72pt" w:left="44.65pt" w:header="36pt" w:footer="36pt" w:gutter="0pt"/>
-          <w:cols w:num="2" w:space="36pt"/>
+          <w:pgSz w:w="595.3pt" w:h="841.9pt" w:orient="portrait" w:code="9"/>
+          <w:pgMar w:top="22.5pt" w:right="44.65pt" w:bottom="72pt" w:left="44.65pt" w:header="36pt" w:footer="36pt" w:gutter="0pt"/>
+          <w:cols w:space="36pt" w:num="2"/>
           <w:docGrid w:linePitch="360"/>
         </w:sectPr>
       </w:pPr>
@@ -333,9 +333,9 @@
         <w:spacing w:after="6pt"/>
         <w:sectPr>
           <w:type w:val="continuous"/>
-          <w:pgSz w:w="595.30pt" w:h="841.90pt" w:code="9"/>
-          <w:pgMar w:top="22.50pt" w:right="44.65pt" w:bottom="72pt" w:left="44.65pt" w:header="36pt" w:footer="36pt" w:gutter="0pt"/>
-          <w:cols w:num="3" w:space="36pt"/>
+          <w:pgSz w:w="595.3pt" w:h="841.9pt" w:orient="portrait" w:code="9"/>
+          <w:pgMar w:top="22.5pt" w:right="44.65pt" w:bottom="72pt" w:left="44.65pt" w:header="36pt" w:footer="36pt" w:gutter="0pt"/>
+          <w:cols w:space="36pt" w:num="3"/>
           <w:docGrid w:linePitch="360"/>
         </w:sectPr>
       </w:pPr>
@@ -349,9 +349,9 @@
         <w:spacing w:after="6pt" w:line="12.95pt" w:lineRule="auto"/>
         <w:sectPr>
           <w:type w:val="continuous"/>
-          <w:pgSz w:w="595.30pt" w:h="841.90pt" w:code="9"/>
+          <w:pgSz w:w="595.3pt" w:h="841.9pt" w:orient="portrait" w:code="9"/>
           <w:pgMar w:top="54pt" w:right="44.65pt" w:bottom="72pt" w:left="44.65pt" w:header="36pt" w:footer="36pt" w:gutter="0pt"/>
-          <w:cols w:num="2" w:space="36pt"/>
+          <w:cols w:space="36pt" w:num="2"/>
           <w:docGrid w:linePitch="360"/>
         </w:sectPr>
       </w:pPr>
@@ -418,19 +418,7 @@
         <w:rPr>
           <w:lang w:val="en-US"/>
         </w:rPr>
-        <w:t>Distributed methodologies for machine learning are growing in necessity.</w:t>
-      </w:r>
-      <w:r>
-        <w:rPr>
-          <w:lang w:val="en-US"/>
-        </w:rPr>
-        <w:t xml:space="preserve"> </w:t>
-      </w:r>
-      <w:r>
-        <w:rPr>
-          <w:lang w:val="en-US"/>
-        </w:rPr>
-        <w:t>One popular machine learning method is decision trees, which we will perform an analysis of from the perspective of the base algorithm, before discussing components which are potential candidates for distribution and parallelization.</w:t>
+        <w:t>Due to new and increasingly massive supplies of data from the internet, distributed methodologies for machine learning are growing in necessity. One popular machine learning method is decision trees, which we will perform an analysis of from the perspective of the base algorithm, before discussing components which are potential candidates for distribution and parallelization.</w:t>
       </w:r>
     </w:p>
     <w:p>
@@ -1158,6 +1146,11 @@
           <w:lang w:val="en-US"/>
         </w:rPr>
         <w:tab/>
+      </w:r>
+      <w:r>
+        <w:rPr>
+          <w:lang w:val="en-US"/>
+        </w:rPr>
         <w:t xml:space="preserve">All other cases lead to false. </w:t>
       </w:r>
       <w:r>
@@ -3308,9 +3301,9 @@
         <w:ind w:start="17.70pt" w:firstLine="0pt"/>
         <w:sectPr>
           <w:type w:val="continuous"/>
-          <w:pgSz w:w="595.30pt" w:h="841.90pt" w:code="9"/>
+          <w:pgSz w:w="595.3pt" w:h="841.9pt" w:orient="portrait" w:code="9"/>
           <w:pgMar w:top="54pt" w:right="44.65pt" w:bottom="72pt" w:left="44.65pt" w:header="36pt" w:footer="36pt" w:gutter="0pt"/>
-          <w:cols w:num="2" w:space="36pt"/>
+          <w:cols w:space="36pt" w:num="2"/>
           <w:docGrid w:linePitch="360"/>
         </w:sectPr>
       </w:pPr>
@@ -3322,9 +3315,9 @@
     </w:p>
     <w:sectPr>
       <w:type w:val="continuous"/>
-      <w:pgSz w:w="595.30pt" w:h="841.90pt" w:code="9"/>
+      <w:pgSz w:w="595.3pt" w:h="841.9pt" w:orient="portrait" w:code="9"/>
       <w:pgMar w:top="54pt" w:right="44.65pt" w:bottom="72pt" w:left="44.65pt" w:header="36pt" w:footer="36pt" w:gutter="0pt"/>
-      <w:cols w:num="2" w:space="36pt"/>
+      <w:cols w:space="36pt" w:num="2"/>
       <w:docGrid w:linePitch="360"/>
     </w:sectPr>
   </w:body>
@@ -3402,7 +3395,7 @@
         <w:ind w:start="0pt" w:firstLine="0pt"/>
       </w:pPr>
       <w:rPr>
-        <w:rFonts w:ascii="Symbol" w:hAnsi="Symbol" w:hint="default"/>
+        <w:rFonts w:hint="default" w:ascii="Symbol" w:hAnsi="Symbol"/>
       </w:rPr>
     </w:lvl>
     <w:lvl w:ilvl="1">
@@ -3417,7 +3410,7 @@
         <w:ind w:start="54pt" w:hanging="18pt"/>
       </w:pPr>
       <w:rPr>
-        <w:rFonts w:ascii="Symbol" w:hAnsi="Symbol" w:hint="default"/>
+        <w:rFonts w:hint="default" w:ascii="Symbol" w:hAnsi="Symbol"/>
       </w:rPr>
     </w:lvl>
     <w:lvl w:ilvl="2">
@@ -3432,7 +3425,7 @@
         <w:ind w:start="90pt" w:hanging="18pt"/>
       </w:pPr>
       <w:rPr>
-        <w:rFonts w:ascii="Courier New" w:hAnsi="Courier New" w:cs="Courier New" w:hint="default"/>
+        <w:rFonts w:hint="default" w:ascii="Courier New" w:hAnsi="Courier New" w:cs="Courier New"/>
       </w:rPr>
     </w:lvl>
     <w:lvl w:ilvl="3">
@@ -3447,7 +3440,7 @@
         <w:ind w:start="126pt" w:hanging="18pt"/>
       </w:pPr>
       <w:rPr>
-        <w:rFonts w:ascii="Wingdings" w:hAnsi="Wingdings" w:hint="default"/>
+        <w:rFonts w:hint="default" w:ascii="Wingdings" w:hAnsi="Wingdings"/>
       </w:rPr>
     </w:lvl>
     <w:lvl w:ilvl="4">
@@ -3462,7 +3455,7 @@
         <w:ind w:start="162pt" w:hanging="18pt"/>
       </w:pPr>
       <w:rPr>
-        <w:rFonts w:ascii="Wingdings" w:hAnsi="Wingdings" w:hint="default"/>
+        <w:rFonts w:hint="default" w:ascii="Wingdings" w:hAnsi="Wingdings"/>
       </w:rPr>
     </w:lvl>
     <w:lvl w:ilvl="5">
@@ -3477,7 +3470,7 @@
         <w:ind w:start="198pt" w:hanging="18pt"/>
       </w:pPr>
       <w:rPr>
-        <w:rFonts w:ascii="Symbol" w:hAnsi="Symbol" w:hint="default"/>
+        <w:rFonts w:hint="default" w:ascii="Symbol" w:hAnsi="Symbol"/>
       </w:rPr>
     </w:lvl>
     <w:lvl w:ilvl="6">
@@ -3492,7 +3485,7 @@
         <w:ind w:start="234pt" w:hanging="18pt"/>
       </w:pPr>
       <w:rPr>
-        <w:rFonts w:ascii="Courier New" w:hAnsi="Courier New" w:cs="Courier New" w:hint="default"/>
+        <w:rFonts w:hint="default" w:ascii="Courier New" w:hAnsi="Courier New" w:cs="Courier New"/>
       </w:rPr>
     </w:lvl>
     <w:lvl w:ilvl="7">
@@ -3507,7 +3500,7 @@
         <w:ind w:start="270pt" w:hanging="18pt"/>
       </w:pPr>
       <w:rPr>
-        <w:rFonts w:ascii="Wingdings" w:hAnsi="Wingdings" w:hint="default"/>
+        <w:rFonts w:hint="default" w:ascii="Wingdings" w:hAnsi="Wingdings"/>
       </w:rPr>
     </w:lvl>
     <w:lvl w:ilvl="8">
@@ -3522,7 +3515,7 @@
         <w:ind w:start="306pt" w:hanging="18pt"/>
       </w:pPr>
       <w:rPr>
-        <w:rFonts w:ascii="Wingdings" w:hAnsi="Wingdings" w:hint="default"/>
+        <w:rFonts w:hint="default" w:ascii="Wingdings" w:hAnsi="Wingdings"/>
       </w:rPr>
     </w:lvl>
   </w:abstractNum>
@@ -3770,7 +3763,7 @@
         <w:ind w:start="74.60pt" w:hanging="18pt"/>
       </w:pPr>
       <w:rPr>
-        <w:rFonts w:ascii="Symbol" w:hAnsi="Symbol" w:hint="default"/>
+        <w:rFonts w:hint="default" w:ascii="Symbol" w:hAnsi="Symbol"/>
       </w:rPr>
     </w:lvl>
     <w:lvl w:ilvl="1" w:tplc="247894BE">
@@ -3830,7 +3823,7 @@
         <w:ind w:start="60.45pt" w:hanging="18pt"/>
       </w:pPr>
       <w:rPr>
-        <w:rFonts w:ascii="Symbol" w:hAnsi="Symbol" w:hint="default"/>
+        <w:rFonts w:hint="default" w:ascii="Symbol" w:hAnsi="Symbol"/>
       </w:rPr>
     </w:lvl>
     <w:lvl w:ilvl="1">
@@ -3890,7 +3883,7 @@
         <w:ind w:start="46.30pt" w:hanging="18pt"/>
       </w:pPr>
       <w:rPr>
-        <w:rFonts w:ascii="Symbol" w:hAnsi="Symbol" w:hint="default"/>
+        <w:rFonts w:hint="default" w:ascii="Symbol" w:hAnsi="Symbol"/>
       </w:rPr>
     </w:lvl>
     <w:lvl w:ilvl="1">
@@ -3950,7 +3943,7 @@
         <w:ind w:start="32.15pt" w:hanging="18pt"/>
       </w:pPr>
       <w:rPr>
-        <w:rFonts w:ascii="Symbol" w:hAnsi="Symbol" w:hint="default"/>
+        <w:rFonts w:hint="default" w:ascii="Symbol" w:hAnsi="Symbol"/>
       </w:rPr>
     </w:lvl>
     <w:lvl w:ilvl="1">
@@ -4067,7 +4060,7 @@
         <w:ind w:start="18pt" w:hanging="18pt"/>
       </w:pPr>
       <w:rPr>
-        <w:rFonts w:ascii="Symbol" w:hAnsi="Symbol" w:hint="default"/>
+        <w:rFonts w:hint="default" w:ascii="Symbol" w:hAnsi="Symbol"/>
       </w:rPr>
     </w:lvl>
     <w:lvl w:ilvl="1" w:tplc="984E8B9A">
@@ -4199,7 +4192,7 @@
   </w:abstractNum>
   <w:abstractNum w:abstractNumId="12" w15:restartNumberingAfterBreak="0">
     <w:nsid w:val="1C215796"/>
-    <w:multiLevelType w:val="hybridMultilevel"/>
+    <w:multiLevelType w:val="multilevel"/>
     <w:tmpl w:val="D264F1D8"/>
     <w:lvl w:ilvl="0" w:tplc="0409000F">
       <w:start w:val="1"/>
@@ -4385,7 +4378,7 @@
         <w:ind w:start="36pt" w:hanging="18pt"/>
       </w:pPr>
       <w:rPr>
-        <w:rFonts w:cs="Times New Roman" w:hint="default"/>
+        <w:rFonts w:hint="default" w:cs="Times New Roman"/>
         <w:i w:val="0"/>
         <w:iCs w:val="0"/>
       </w:rPr>
@@ -4513,7 +4506,7 @@
   </w:abstractNum>
   <w:abstractNum w:abstractNumId="15" w15:restartNumberingAfterBreak="0">
     <w:nsid w:val="26FE1FCF"/>
-    <w:multiLevelType w:val="hybridMultilevel"/>
+    <w:multiLevelType w:val="multilevel"/>
     <w:tmpl w:val="33826962"/>
     <w:lvl w:ilvl="0" w:tplc="A2947960">
       <w:start w:val="1"/>
@@ -4528,7 +4521,7 @@
         <w:ind w:firstLine="14.40pt"/>
       </w:pPr>
       <w:rPr>
-        <w:rFonts w:ascii="Times New Roman" w:hAnsi="Times New Roman" w:cs="Times New Roman" w:hint="default"/>
+        <w:rFonts w:hint="default" w:ascii="Times New Roman" w:hAnsi="Times New Roman" w:cs="Times New Roman"/>
         <w:b w:val="0"/>
         <w:bCs w:val="0"/>
         <w:i w:val="0"/>
@@ -4760,7 +4753,7 @@
   </w:abstractNum>
   <w:abstractNum w:abstractNumId="17" w15:restartNumberingAfterBreak="0">
     <w:nsid w:val="37660336"/>
-    <w:multiLevelType w:val="hybridMultilevel"/>
+    <w:multiLevelType w:val="multilevel"/>
     <w:tmpl w:val="754EAC84"/>
     <w:lvl w:ilvl="0" w:tplc="C46877EA">
       <w:start w:val="1"/>
@@ -4775,7 +4768,7 @@
         <w:ind w:start="32.40pt" w:hanging="18pt"/>
       </w:pPr>
       <w:rPr>
-        <w:rFonts w:ascii="Symbol" w:hAnsi="Symbol" w:hint="default"/>
+        <w:rFonts w:hint="default" w:ascii="Symbol" w:hAnsi="Symbol"/>
       </w:rPr>
     </w:lvl>
     <w:lvl w:ilvl="1" w:tplc="04090003">
@@ -4790,7 +4783,7 @@
         <w:ind w:start="72pt" w:hanging="18pt"/>
       </w:pPr>
       <w:rPr>
-        <w:rFonts w:ascii="Courier New" w:hAnsi="Courier New" w:hint="default"/>
+        <w:rFonts w:hint="default" w:ascii="Courier New" w:hAnsi="Courier New"/>
       </w:rPr>
     </w:lvl>
     <w:lvl w:ilvl="2" w:tplc="04090005">
@@ -4805,7 +4798,7 @@
         <w:ind w:start="108pt" w:hanging="18pt"/>
       </w:pPr>
       <w:rPr>
-        <w:rFonts w:ascii="Wingdings" w:hAnsi="Wingdings" w:hint="default"/>
+        <w:rFonts w:hint="default" w:ascii="Wingdings" w:hAnsi="Wingdings"/>
       </w:rPr>
     </w:lvl>
     <w:lvl w:ilvl="3" w:tplc="04090001">
@@ -4820,7 +4813,7 @@
         <w:ind w:start="144pt" w:hanging="18pt"/>
       </w:pPr>
       <w:rPr>
-        <w:rFonts w:ascii="Symbol" w:hAnsi="Symbol" w:hint="default"/>
+        <w:rFonts w:hint="default" w:ascii="Symbol" w:hAnsi="Symbol"/>
       </w:rPr>
     </w:lvl>
     <w:lvl w:ilvl="4" w:tplc="04090003">
@@ -4835,7 +4828,7 @@
         <w:ind w:start="180pt" w:hanging="18pt"/>
       </w:pPr>
       <w:rPr>
-        <w:rFonts w:ascii="Courier New" w:hAnsi="Courier New" w:hint="default"/>
+        <w:rFonts w:hint="default" w:ascii="Courier New" w:hAnsi="Courier New"/>
       </w:rPr>
     </w:lvl>
     <w:lvl w:ilvl="5" w:tplc="04090005">
@@ -4850,7 +4843,7 @@
         <w:ind w:start="216pt" w:hanging="18pt"/>
       </w:pPr>
       <w:rPr>
-        <w:rFonts w:ascii="Wingdings" w:hAnsi="Wingdings" w:hint="default"/>
+        <w:rFonts w:hint="default" w:ascii="Wingdings" w:hAnsi="Wingdings"/>
       </w:rPr>
     </w:lvl>
     <w:lvl w:ilvl="6" w:tplc="04090001">
@@ -4865,7 +4858,7 @@
         <w:ind w:start="252pt" w:hanging="18pt"/>
       </w:pPr>
       <w:rPr>
-        <w:rFonts w:ascii="Symbol" w:hAnsi="Symbol" w:hint="default"/>
+        <w:rFonts w:hint="default" w:ascii="Symbol" w:hAnsi="Symbol"/>
       </w:rPr>
     </w:lvl>
     <w:lvl w:ilvl="7" w:tplc="04090003">
@@ -4880,7 +4873,7 @@
         <w:ind w:start="288pt" w:hanging="18pt"/>
       </w:pPr>
       <w:rPr>
-        <w:rFonts w:ascii="Courier New" w:hAnsi="Courier New" w:hint="default"/>
+        <w:rFonts w:hint="default" w:ascii="Courier New" w:hAnsi="Courier New"/>
       </w:rPr>
     </w:lvl>
     <w:lvl w:ilvl="8" w:tplc="04090005">
@@ -4895,7 +4888,7 @@
         <w:ind w:start="324pt" w:hanging="18pt"/>
       </w:pPr>
       <w:rPr>
-        <w:rFonts w:ascii="Wingdings" w:hAnsi="Wingdings" w:hint="default"/>
+        <w:rFonts w:hint="default" w:ascii="Wingdings" w:hAnsi="Wingdings"/>
       </w:rPr>
     </w:lvl>
   </w:abstractNum>
@@ -4915,7 +4908,7 @@
         <w:ind w:start="36pt" w:hanging="18pt"/>
       </w:pPr>
       <w:rPr>
-        <w:rFonts w:cs="Times New Roman" w:hint="default"/>
+        <w:rFonts w:hint="default" w:cs="Times New Roman"/>
       </w:rPr>
     </w:lvl>
     <w:lvl w:ilvl="1">
@@ -4961,7 +4954,7 @@
   </w:abstractNum>
   <w:abstractNum w:abstractNumId="19" w15:restartNumberingAfterBreak="0">
     <w:nsid w:val="3DCF70D4"/>
-    <w:multiLevelType w:val="hybridMultilevel"/>
+    <w:multiLevelType w:val="multilevel"/>
     <w:tmpl w:val="95C6674A"/>
     <w:lvl w:ilvl="0" w:tplc="0409000F">
       <w:start w:val="1"/>
@@ -5419,7 +5412,7 @@
         <w:ind w:start="20.90pt" w:hanging="18pt"/>
       </w:pPr>
       <w:rPr>
-        <w:rFonts w:ascii="Times New Roman" w:hAnsi="Times New Roman" w:hint="default"/>
+        <w:rFonts w:hint="default" w:ascii="Times New Roman" w:hAnsi="Times New Roman"/>
         <w:b w:val="0"/>
         <w:i w:val="0"/>
         <w:caps w:val="0"/>
@@ -5533,7 +5526,7 @@
         <w:ind w:start="18pt" w:hanging="18pt"/>
       </w:pPr>
       <w:rPr>
-        <w:rFonts w:ascii="Times New Roman" w:hAnsi="Times New Roman" w:cs="Times New Roman" w:hint="default"/>
+        <w:rFonts w:hint="default" w:ascii="Times New Roman" w:hAnsi="Times New Roman" w:cs="Times New Roman"/>
         <w:b w:val="0"/>
         <w:bCs w:val="0"/>
         <w:i w:val="0"/>
@@ -5597,7 +5590,7 @@
         <w:ind w:start="18pt" w:hanging="18pt"/>
       </w:pPr>
       <w:rPr>
-        <w:rFonts w:ascii="Times New Roman" w:hAnsi="Times New Roman" w:cs="Times New Roman" w:hint="default"/>
+        <w:rFonts w:hint="default" w:ascii="Times New Roman" w:hAnsi="Times New Roman" w:cs="Times New Roman"/>
         <w:b w:val="0"/>
         <w:bCs w:val="0"/>
         <w:i w:val="0"/>
@@ -5744,7 +5737,7 @@
         </w:tabs>
       </w:pPr>
       <w:rPr>
-        <w:rFonts w:ascii="Times New Roman" w:hAnsi="Times New Roman" w:cs="Times New Roman" w:hint="default"/>
+        <w:rFonts w:hint="default" w:ascii="Times New Roman" w:hAnsi="Times New Roman" w:cs="Times New Roman"/>
         <w:b w:val="0"/>
         <w:bCs w:val="0"/>
         <w:i w:val="0"/>
@@ -5977,11 +5970,11 @@
 </file>
 
 <file path=word/styles.xml><?xml version="1.0" encoding="utf-8"?>
-<w:styles xmlns:mc="http://schemas.openxmlformats.org/markup-compatibility/2006" xmlns:r="http://purl.oclc.org/ooxml/officeDocument/relationships" xmlns:w="http://purl.oclc.org/ooxml/wordprocessingml/main" xmlns:w14="http://schemas.microsoft.com/office/word/2010/wordml" xmlns:w15="http://schemas.microsoft.com/office/word/2012/wordml" xmlns:w16cex="http://schemas.microsoft.com/office/word/2018/wordml/cex" xmlns:w16cid="http://schemas.microsoft.com/office/word/2016/wordml/cid" xmlns:w16="http://schemas.microsoft.com/office/word/2018/wordml" xmlns:w16se="http://schemas.microsoft.com/office/word/2015/wordml/symex" mc:Ignorable="w14 w15 w16se w16cid w16 w16cex">
+<w:styles xmlns:wp14="http://schemas.microsoft.com/office/word/2010/wordprocessingDrawing" xmlns:mc="http://schemas.openxmlformats.org/markup-compatibility/2006" xmlns:r="http://purl.oclc.org/ooxml/officeDocument/relationships" xmlns:w="http://purl.oclc.org/ooxml/wordprocessingml/main" xmlns:w14="http://schemas.microsoft.com/office/word/2010/wordml" xmlns:w15="http://schemas.microsoft.com/office/word/2012/wordml" xmlns:w16cex="http://schemas.microsoft.com/office/word/2018/wordml/cex" xmlns:w16cid="http://schemas.microsoft.com/office/word/2016/wordml/cid" xmlns:w16="http://schemas.microsoft.com/office/word/2018/wordml" xmlns:w16se="http://schemas.microsoft.com/office/word/2015/wordml/symex" mc:Ignorable="w14 w15 w16se w16cid w16 w16cex wp14">
   <w:docDefaults>
     <w:rPrDefault>
       <w:rPr>
-        <w:rFonts w:ascii="Times New Roman" w:eastAsia="SimSun" w:hAnsi="Times New Roman" w:cs="Times New Roman"/>
+        <w:rFonts w:ascii="Times New Roman" w:hAnsi="Times New Roman" w:eastAsia="SimSun" w:cs="Times New Roman"/>
         <w:lang w:val="en-US" w:eastAsia="en-US" w:bidi="ar-SA"/>
       </w:rPr>
     </w:rPrDefault>
@@ -6055,7 +6048,7 @@
     <w:lsdException w:name="Table Web 3" w:semiHidden="1" w:unhideWhenUsed="1"/>
     <w:lsdException w:name="Balloon Text" w:semiHidden="1" w:unhideWhenUsed="1"/>
     <w:lsdException w:name="Table Theme" w:semiHidden="1" w:unhideWhenUsed="1"/>
-    <w:lsdException w:name="Placeholder Text" w:semiHidden="1" w:uiPriority="99"/>
+    <w:lsdException w:name="Placeholder Text" w:uiPriority="99" w:semiHidden="1"/>
     <w:lsdException w:name="No Spacing" w:uiPriority="1" w:qFormat="1"/>
     <w:lsdException w:name="Light Shading" w:uiPriority="60"/>
     <w:lsdException w:name="Light List" w:uiPriority="61"/>
@@ -6077,7 +6070,7 @@
     <w:lsdException w:name="Medium Shading 1 Accent 1" w:uiPriority="63"/>
     <w:lsdException w:name="Medium Shading 2 Accent 1" w:uiPriority="64"/>
     <w:lsdException w:name="Medium List 1 Accent 1" w:uiPriority="65"/>
-    <w:lsdException w:name="Revision" w:semiHidden="1" w:uiPriority="99"/>
+    <w:lsdException w:name="Revision" w:uiPriority="99" w:semiHidden="1"/>
     <w:lsdException w:name="List Paragraph" w:uiPriority="34" w:qFormat="1"/>
     <w:lsdException w:name="Quote" w:uiPriority="29" w:qFormat="1"/>
     <w:lsdException w:name="Intense Quote" w:uiPriority="30" w:qFormat="1"/>
@@ -6164,8 +6157,8 @@
     <w:lsdException w:name="Subtle Reference" w:uiPriority="31" w:qFormat="1"/>
     <w:lsdException w:name="Intense Reference" w:uiPriority="32" w:qFormat="1"/>
     <w:lsdException w:name="Book Title" w:uiPriority="33" w:qFormat="1"/>
-    <w:lsdException w:name="Bibliography" w:semiHidden="1" w:uiPriority="37" w:unhideWhenUsed="1"/>
-    <w:lsdException w:name="TOC Heading" w:semiHidden="1" w:uiPriority="39" w:unhideWhenUsed="1" w:qFormat="1"/>
+    <w:lsdException w:name="Bibliography" w:uiPriority="37" w:semiHidden="1" w:unhideWhenUsed="1"/>
+    <w:lsdException w:name="TOC Heading" w:uiPriority="39" w:semiHidden="1" w:unhideWhenUsed="1" w:qFormat="1"/>
     <w:lsdException w:name="Plain Table 1" w:uiPriority="41"/>
     <w:lsdException w:name="Plain Table 2" w:uiPriority="42"/>
     <w:lsdException w:name="Plain Table 3" w:uiPriority="43"/>
@@ -6270,13 +6263,13 @@
     <w:lsdException w:name="List Table 5 Dark Accent 6" w:uiPriority="50"/>
     <w:lsdException w:name="List Table 6 Colorful Accent 6" w:uiPriority="51"/>
     <w:lsdException w:name="List Table 7 Colorful Accent 6" w:uiPriority="52"/>
-    <w:lsdException w:name="Mention" w:semiHidden="1" w:uiPriority="99" w:unhideWhenUsed="1"/>
-    <w:lsdException w:name="Smart Hyperlink" w:semiHidden="1" w:uiPriority="99" w:unhideWhenUsed="1"/>
-    <w:lsdException w:name="Hashtag" w:semiHidden="1" w:uiPriority="99" w:unhideWhenUsed="1"/>
-    <w:lsdException w:name="Unresolved Mention" w:semiHidden="1" w:uiPriority="99" w:unhideWhenUsed="1"/>
-    <w:lsdException w:name="Smart Link" w:semiHidden="1" w:uiPriority="99" w:unhideWhenUsed="1"/>
+    <w:lsdException w:name="Mention" w:uiPriority="99" w:semiHidden="1" w:unhideWhenUsed="1"/>
+    <w:lsdException w:name="Smart Hyperlink" w:uiPriority="99" w:semiHidden="1" w:unhideWhenUsed="1"/>
+    <w:lsdException w:name="Hashtag" w:uiPriority="99" w:semiHidden="1" w:unhideWhenUsed="1"/>
+    <w:lsdException w:name="Unresolved Mention" w:uiPriority="99" w:semiHidden="1" w:unhideWhenUsed="1"/>
+    <w:lsdException w:name="Smart Link" w:uiPriority="99" w:semiHidden="1" w:unhideWhenUsed="1"/>
   </w:latentStyles>
-  <w:style w:type="paragraph" w:default="1" w:styleId="Normal">
+  <w:style w:type="paragraph" w:styleId="Normal" w:default="1">
     <w:name w:val="Normal"/>
     <w:qFormat/>
     <w:pPr>
@@ -6399,13 +6392,13 @@
       <w:noProof/>
     </w:rPr>
   </w:style>
-  <w:style w:type="character" w:default="1" w:styleId="DefaultParagraphFont">
+  <w:style w:type="character" w:styleId="DefaultParagraphFont" w:default="1">
     <w:name w:val="Default Paragraph Font"/>
     <w:uiPriority w:val="1"/>
     <w:semiHidden/>
     <w:unhideWhenUsed/>
   </w:style>
-  <w:style w:type="table" w:default="1" w:styleId="TableNormal">
+  <w:style w:type="table" w:styleId="TableNormal" w:default="1">
     <w:name w:val="Normal Table"/>
     <w:uiPriority w:val="99"/>
     <w:semiHidden/>
@@ -6420,13 +6413,13 @@
       </w:tblCellMar>
     </w:tblPr>
   </w:style>
-  <w:style w:type="numbering" w:default="1" w:styleId="NoList">
+  <w:style w:type="numbering" w:styleId="NoList" w:default="1">
     <w:name w:val="No List"/>
     <w:uiPriority w:val="99"/>
     <w:semiHidden/>
     <w:unhideWhenUsed/>
   </w:style>
-  <w:style w:type="paragraph" w:customStyle="1" w:styleId="Abstract">
+  <w:style w:type="paragraph" w:styleId="Abstract" w:customStyle="1">
     <w:name w:val="Abstract"/>
     <w:rsid w:val="00972203"/>
     <w:pPr>
@@ -6441,13 +6434,13 @@
       <w:szCs w:val="18"/>
     </w:rPr>
   </w:style>
-  <w:style w:type="paragraph" w:customStyle="1" w:styleId="Affiliation">
+  <w:style w:type="paragraph" w:styleId="Affiliation" w:customStyle="1">
     <w:name w:val="Affiliation"/>
     <w:pPr>
       <w:jc w:val="center"/>
     </w:pPr>
   </w:style>
-  <w:style w:type="paragraph" w:customStyle="1" w:styleId="Author">
+  <w:style w:type="paragraph" w:styleId="Author" w:customStyle="1">
     <w:name w:val="Author"/>
     <w:pPr>
       <w:spacing w:before="18pt" w:after="2pt"/>
@@ -6477,7 +6470,7 @@
       <w:lang w:val="x-none" w:eastAsia="x-none"/>
     </w:rPr>
   </w:style>
-  <w:style w:type="character" w:customStyle="1" w:styleId="BodyTextChar">
+  <w:style w:type="character" w:styleId="BodyTextChar" w:customStyle="1">
     <w:name w:val="Body Text Char"/>
     <w:link w:val="BodyText"/>
     <w:rsid w:val="00E7596C"/>
@@ -6486,7 +6479,7 @@
       <w:lang w:val="x-none" w:eastAsia="x-none"/>
     </w:rPr>
   </w:style>
-  <w:style w:type="paragraph" w:customStyle="1" w:styleId="bulletlist">
+  <w:style w:type="paragraph" w:styleId="bulletlist" w:customStyle="1">
     <w:name w:val="bullet list"/>
     <w:basedOn w:val="BodyText"/>
     <w:rsid w:val="001B67DC"/>
@@ -6500,7 +6493,7 @@
       <w:ind w:start="28.80pt" w:hanging="14.40pt"/>
     </w:pPr>
   </w:style>
-  <w:style w:type="paragraph" w:customStyle="1" w:styleId="equation">
+  <w:style w:type="paragraph" w:styleId="equation" w:customStyle="1">
     <w:name w:val="equation"/>
     <w:basedOn w:val="Normal"/>
     <w:rsid w:val="008A2C7D"/>
@@ -6515,7 +6508,7 @@
       <w:rFonts w:ascii="Symbol" w:hAnsi="Symbol" w:cs="Symbol"/>
     </w:rPr>
   </w:style>
-  <w:style w:type="paragraph" w:customStyle="1" w:styleId="figurecaption">
+  <w:style w:type="paragraph" w:styleId="figurecaption" w:customStyle="1">
     <w:name w:val="figure caption"/>
     <w:rsid w:val="005B0344"/>
     <w:pPr>
@@ -6535,10 +6528,10 @@
       <w:szCs w:val="16"/>
     </w:rPr>
   </w:style>
-  <w:style w:type="paragraph" w:customStyle="1" w:styleId="footnote">
+  <w:style w:type="paragraph" w:styleId="footnote" w:customStyle="1">
     <w:name w:val="footnote"/>
     <w:pPr>
-      <w:framePr w:hSpace="9.35pt" w:vSpace="9.35pt" w:wrap="notBeside" w:vAnchor="text" w:hAnchor="page" w:x="306.05pt" w:y="28.85pt"/>
+      <w:framePr w:vSpace="9.35pt" w:hSpace="9.35pt" w:wrap="notBeside" w:hAnchor="page" w:vAnchor="text" w:x="306.05pt" w:y="28.85pt"/>
       <w:numPr>
         <w:numId w:val="5"/>
       </w:numPr>
@@ -6549,7 +6542,7 @@
       <w:szCs w:val="16"/>
     </w:rPr>
   </w:style>
-  <w:style w:type="paragraph" w:customStyle="1" w:styleId="papersubtitle">
+  <w:style w:type="paragraph" w:styleId="papersubtitle" w:customStyle="1">
     <w:name w:val="paper subtitle"/>
     <w:pPr>
       <w:spacing w:after="6pt"/>
@@ -6562,7 +6555,7 @@
       <w:szCs w:val="28"/>
     </w:rPr>
   </w:style>
-  <w:style w:type="paragraph" w:customStyle="1" w:styleId="papertitle">
+  <w:style w:type="paragraph" w:styleId="papertitle" w:customStyle="1">
     <w:name w:val="paper title"/>
     <w:pPr>
       <w:spacing w:after="6pt"/>
@@ -6575,7 +6568,7 @@
       <w:szCs w:val="48"/>
     </w:rPr>
   </w:style>
-  <w:style w:type="paragraph" w:customStyle="1" w:styleId="references">
+  <w:style w:type="paragraph" w:styleId="references" w:customStyle="1">
     <w:name w:val="references"/>
     <w:pPr>
       <w:numPr>
@@ -6591,12 +6584,12 @@
       <w:szCs w:val="16"/>
     </w:rPr>
   </w:style>
-  <w:style w:type="paragraph" w:customStyle="1" w:styleId="sponsors">
+  <w:style w:type="paragraph" w:styleId="sponsors" w:customStyle="1">
     <w:name w:val="sponsors"/>
     <w:pPr>
       <w:framePr w:wrap="auto" w:hAnchor="text" w:x="30.75pt" w:y="111.95pt"/>
       <w:pBdr>
-        <w:top w:val="single" w:sz="4" w:space="2" w:color="auto"/>
+        <w:top w:val="single" w:color="auto" w:sz="4" w:space="2"/>
       </w:pBdr>
       <w:ind w:firstLine="14.40pt"/>
     </w:pPr>
@@ -6605,7 +6598,7 @@
       <w:szCs w:val="16"/>
     </w:rPr>
   </w:style>
-  <w:style w:type="paragraph" w:customStyle="1" w:styleId="tablecolhead">
+  <w:style w:type="paragraph" w:styleId="tablecolhead" w:customStyle="1">
     <w:name w:val="table col head"/>
     <w:basedOn w:val="Normal"/>
     <w:rPr>
@@ -6615,7 +6608,7 @@
       <w:szCs w:val="16"/>
     </w:rPr>
   </w:style>
-  <w:style w:type="paragraph" w:customStyle="1" w:styleId="tablecolsubhead">
+  <w:style w:type="paragraph" w:styleId="tablecolsubhead" w:customStyle="1">
     <w:name w:val="table col subhead"/>
     <w:basedOn w:val="tablecolhead"/>
     <w:rPr>
@@ -6625,7 +6618,7 @@
       <w:szCs w:val="15"/>
     </w:rPr>
   </w:style>
-  <w:style w:type="paragraph" w:customStyle="1" w:styleId="tablecopy">
+  <w:style w:type="paragraph" w:styleId="tablecopy" w:customStyle="1">
     <w:name w:val="table copy"/>
     <w:pPr>
       <w:jc w:val="both"/>
@@ -6636,7 +6629,7 @@
       <w:szCs w:val="16"/>
     </w:rPr>
   </w:style>
-  <w:style w:type="paragraph" w:customStyle="1" w:styleId="tablefootnote">
+  <w:style w:type="paragraph" w:styleId="tablefootnote" w:customStyle="1">
     <w:name w:val="table footnote"/>
     <w:rsid w:val="005E2800"/>
     <w:pPr>
@@ -6652,7 +6645,7 @@
       <w:szCs w:val="12"/>
     </w:rPr>
   </w:style>
-  <w:style w:type="paragraph" w:customStyle="1" w:styleId="tablehead">
+  <w:style w:type="paragraph" w:styleId="tablehead" w:customStyle="1">
     <w:name w:val="table head"/>
     <w:pPr>
       <w:numPr>
@@ -6668,7 +6661,7 @@
       <w:szCs w:val="16"/>
     </w:rPr>
   </w:style>
-  <w:style w:type="paragraph" w:customStyle="1" w:styleId="Keywords">
+  <w:style w:type="paragraph" w:styleId="Keywords" w:customStyle="1">
     <w:name w:val="Keywords"/>
     <w:basedOn w:val="Abstract"/>
     <w:qFormat/>
@@ -6693,7 +6686,7 @@
       </w:tabs>
     </w:pPr>
   </w:style>
-  <w:style w:type="character" w:customStyle="1" w:styleId="HeaderChar">
+  <w:style w:type="character" w:styleId="HeaderChar" w:customStyle="1">
     <w:name w:val="Header Char"/>
     <w:basedOn w:val="DefaultParagraphFont"/>
     <w:link w:val="Header"/>
@@ -6711,7 +6704,7 @@
       </w:tabs>
     </w:pPr>
   </w:style>
-  <w:style w:type="character" w:customStyle="1" w:styleId="FooterChar">
+  <w:style w:type="character" w:styleId="FooterChar" w:customStyle="1">
     <w:name w:val="Footer Char"/>
     <w:basedOn w:val="DefaultParagraphFont"/>
     <w:link w:val="Footer"/>
@@ -6755,7 +6748,7 @@
     <w:link w:val="EndnoteTextChar"/>
     <w:rsid w:val="00AF6B85"/>
   </w:style>
-  <w:style w:type="character" w:customStyle="1" w:styleId="EndnoteTextChar">
+  <w:style w:type="character" w:styleId="EndnoteTextChar" w:customStyle="1">
     <w:name w:val="Endnote Text Char"/>
     <w:basedOn w:val="DefaultParagraphFont"/>
     <w:link w:val="EndnoteText"/>

</xml_diff>